<commit_message>
Make styling consistent across metadata for each lesson
</commit_message>
<xml_diff>
--- a/units/1/lessons/1/resources/petascale-lesson-1.1-references.docx
+++ b/units/1/lessons/1/resources/petascale-lesson-1.1-references.docx
@@ -386,17 +386,8 @@
           <w:t>petascale@shodor.org</w:t>
         </w:r>
       </w:hyperlink>
-    </w:p>
-    <w:p>
-      <w:pPr>
-        <w:rPr>
-          <w:rStyle w:val="Hyperlink"/>
-          <w:rFonts w:ascii="Times New Roman" w:eastAsia="Times New Roman" w:hAnsi="Times New Roman" w:cs="Times New Roman"/>
-          <w:i/>
-          <w:sz w:val="24"/>
-          <w:szCs w:val="24"/>
-        </w:rPr>
-      </w:pPr>
+      <w:bookmarkStart w:id="1" w:name="_GoBack"/>
+      <w:bookmarkEnd w:id="1"/>
       <w:r>
         <w:rPr>
           <w:rStyle w:val="Hyperlink"/>
@@ -445,8 +436,6 @@
           <w:szCs w:val="24"/>
         </w:rPr>
       </w:pPr>
-      <w:bookmarkStart w:id="1" w:name="_GoBack"/>
-      <w:bookmarkEnd w:id="1"/>
     </w:p>
     <w:p>
       <w:pPr>

</xml_diff>